<commit_message>
Final push for ML notebook
</commit_message>
<xml_diff>
--- a/Final_Project_Proposal.docx
+++ b/Final_Project_Proposal.docx
@@ -542,49 +542,90 @@
                 <w:sz w:val="24"/>
                 <w:szCs w:val="24"/>
               </w:rPr>
-              <w:t xml:space="preserve"> We will further explore </w:t>
-            </w:r>
-            <w:r>
-              <w:rPr>
-                <w:rFonts w:ascii="Arial" w:hAnsi="Arial" w:cs="Arial"/>
-                <w:sz w:val="24"/>
-                <w:szCs w:val="24"/>
-              </w:rPr>
-              <w:t>breast</w:t>
-            </w:r>
-            <w:r>
-              <w:rPr>
-                <w:rFonts w:ascii="Arial" w:hAnsi="Arial" w:cs="Arial"/>
-                <w:sz w:val="24"/>
-                <w:szCs w:val="24"/>
-              </w:rPr>
-              <w:t xml:space="preserve"> cancer data based on diagnosis.</w:t>
-            </w:r>
-          </w:p>
-          <w:p>
-            <w:pPr>
-              <w:rPr>
-                <w:rFonts w:ascii="Arial" w:hAnsi="Arial" w:cs="Arial"/>
-                <w:sz w:val="24"/>
-                <w:szCs w:val="24"/>
-              </w:rPr>
-            </w:pPr>
-          </w:p>
-          <w:p>
-            <w:pPr>
-              <w:rPr>
-                <w:rFonts w:ascii="Arial" w:hAnsi="Arial" w:cs="Arial"/>
-                <w:sz w:val="24"/>
-                <w:szCs w:val="24"/>
-              </w:rPr>
-            </w:pPr>
-            <w:r>
-              <w:rPr>
-                <w:rFonts w:ascii="Arial" w:hAnsi="Arial" w:cs="Arial"/>
-                <w:sz w:val="24"/>
-                <w:szCs w:val="24"/>
-              </w:rPr>
-              <w:t xml:space="preserve">We will build a model using supervised machine learning </w:t>
+              <w:t xml:space="preserve"> </w:t>
+            </w:r>
+          </w:p>
+          <w:p>
+            <w:pPr>
+              <w:rPr>
+                <w:rFonts w:ascii="Arial" w:hAnsi="Arial" w:cs="Arial"/>
+                <w:sz w:val="24"/>
+                <w:szCs w:val="24"/>
+              </w:rPr>
+            </w:pPr>
+          </w:p>
+          <w:p>
+            <w:pPr>
+              <w:rPr>
+                <w:rFonts w:ascii="Arial" w:hAnsi="Arial" w:cs="Arial"/>
+                <w:sz w:val="24"/>
+                <w:szCs w:val="24"/>
+              </w:rPr>
+            </w:pPr>
+          </w:p>
+          <w:p>
+            <w:pPr>
+              <w:rPr>
+                <w:rFonts w:ascii="Arial" w:hAnsi="Arial" w:cs="Arial"/>
+                <w:sz w:val="24"/>
+                <w:szCs w:val="24"/>
+              </w:rPr>
+            </w:pPr>
+            <w:r>
+              <w:rPr>
+                <w:rFonts w:ascii="Arial" w:hAnsi="Arial" w:cs="Arial"/>
+                <w:sz w:val="24"/>
+                <w:szCs w:val="24"/>
+              </w:rPr>
+              <w:t xml:space="preserve">We will </w:t>
+            </w:r>
+            <w:r>
+              <w:rPr>
+                <w:rFonts w:ascii="Arial" w:hAnsi="Arial" w:cs="Arial"/>
+                <w:sz w:val="24"/>
+                <w:szCs w:val="24"/>
+              </w:rPr>
+              <w:t xml:space="preserve">explore breast cancer data based on different variables related to a tumors </w:t>
+            </w:r>
+            <w:r>
+              <w:rPr>
+                <w:rFonts w:ascii="Arial" w:hAnsi="Arial" w:cs="Arial"/>
+                <w:sz w:val="24"/>
+                <w:szCs w:val="24"/>
+              </w:rPr>
+              <w:t>size</w:t>
+            </w:r>
+            <w:r>
+              <w:rPr>
+                <w:rFonts w:ascii="Arial" w:hAnsi="Arial" w:cs="Arial"/>
+                <w:sz w:val="24"/>
+                <w:szCs w:val="24"/>
+              </w:rPr>
+              <w:t xml:space="preserve"> and </w:t>
+            </w:r>
+            <w:r>
+              <w:rPr>
+                <w:rFonts w:ascii="Arial" w:hAnsi="Arial" w:cs="Arial"/>
+                <w:sz w:val="24"/>
+                <w:szCs w:val="24"/>
+              </w:rPr>
+              <w:t>build model</w:t>
+            </w:r>
+            <w:r>
+              <w:rPr>
+                <w:rFonts w:ascii="Arial" w:hAnsi="Arial" w:cs="Arial"/>
+                <w:sz w:val="24"/>
+                <w:szCs w:val="24"/>
+              </w:rPr>
+              <w:t>s</w:t>
+            </w:r>
+            <w:r>
+              <w:rPr>
+                <w:rFonts w:ascii="Arial" w:hAnsi="Arial" w:cs="Arial"/>
+                <w:sz w:val="24"/>
+                <w:szCs w:val="24"/>
+              </w:rPr>
+              <w:t xml:space="preserve"> using supervised machine learning </w:t>
             </w:r>
             <w:r>
               <w:rPr>
@@ -608,7 +649,23 @@
                 <w:sz w:val="24"/>
                 <w:szCs w:val="24"/>
               </w:rPr>
-              <w:t xml:space="preserve">make prediction </w:t>
+              <w:t>make</w:t>
+            </w:r>
+            <w:r>
+              <w:rPr>
+                <w:rFonts w:ascii="Arial" w:hAnsi="Arial" w:cs="Arial"/>
+                <w:sz w:val="24"/>
+                <w:szCs w:val="24"/>
+              </w:rPr>
+              <w:t xml:space="preserve"> cancer</w:t>
+            </w:r>
+            <w:r>
+              <w:rPr>
+                <w:rFonts w:ascii="Arial" w:hAnsi="Arial" w:cs="Arial"/>
+                <w:sz w:val="24"/>
+                <w:szCs w:val="24"/>
+              </w:rPr>
+              <w:t xml:space="preserve"> prediction </w:t>
             </w:r>
             <w:r>
               <w:rPr>
@@ -698,7 +755,33 @@
                 <w:sz w:val="24"/>
                 <w:szCs w:val="24"/>
               </w:rPr>
-              <w:t xml:space="preserve"> or KNN algorithms. We will use accuracy as ou</w:t>
+              <w:t xml:space="preserve"> or KNN algorithms. </w:t>
+            </w:r>
+          </w:p>
+          <w:p>
+            <w:pPr>
+              <w:rPr>
+                <w:rFonts w:ascii="Arial" w:hAnsi="Arial" w:cs="Arial"/>
+                <w:sz w:val="24"/>
+                <w:szCs w:val="24"/>
+              </w:rPr>
+            </w:pPr>
+          </w:p>
+          <w:p>
+            <w:pPr>
+              <w:rPr>
+                <w:rFonts w:ascii="Arial" w:hAnsi="Arial" w:cs="Arial"/>
+                <w:sz w:val="24"/>
+                <w:szCs w:val="24"/>
+              </w:rPr>
+            </w:pPr>
+            <w:r>
+              <w:rPr>
+                <w:rFonts w:ascii="Arial" w:hAnsi="Arial" w:cs="Arial"/>
+                <w:sz w:val="24"/>
+                <w:szCs w:val="24"/>
+              </w:rPr>
+              <w:t>We will use accuracy as ou</w:t>
             </w:r>
             <w:r>
               <w:rPr>
@@ -1647,6 +1730,7 @@
   <w:style w:type="character" w:default="1" w:styleId="DefaultParagraphFont">
     <w:name w:val="Default Paragraph Font"/>
     <w:uiPriority w:val="1"/>
+    <w:semiHidden/>
     <w:unhideWhenUsed/>
   </w:style>
   <w:style w:type="table" w:default="1" w:styleId="TableNormal">

</xml_diff>